<commit_message>
added handling of links and implemented article tags
upload panel is mostly done now
</commit_message>
<xml_diff>
--- a/test.docx
+++ b/test.docx
@@ -80,53 +80,8 @@
           <w:szCs w:val="20"/>
           <w:shd w:val="clear" w:color="auto" w:fill="FFFFFF"/>
         </w:rPr>
-        <w:t xml:space="preserve">ch gehe zur </w:t>
-      </w:r>
-      <w:proofErr w:type="spellStart"/>
-      <w:r>
-        <w:rPr>
-          <w:rFonts w:ascii="Helvetica" w:hAnsi="Helvetica"/>
-          <w:color w:val="444444"/>
-          <w:sz w:val="20"/>
-          <w:szCs w:val="20"/>
-          <w:shd w:val="clear" w:color="auto" w:fill="FFFFFF"/>
-        </w:rPr>
-        <w:t>Tür</w:t>
-      </w:r>
-      <w:proofErr w:type="spellEnd"/>
-      <w:r>
-        <w:rPr>
-          <w:rFonts w:ascii="Helvetica" w:hAnsi="Helvetica"/>
-          <w:color w:val="444444"/>
-          <w:sz w:val="20"/>
-          <w:szCs w:val="20"/>
-          <w:shd w:val="clear" w:color="auto" w:fill="FFFFFF"/>
-        </w:rPr>
-        <w:t xml:space="preserve">, </w:t>
-      </w:r>
-      <w:proofErr w:type="spellStart"/>
-      <w:r>
-        <w:rPr>
-          <w:rFonts w:ascii="Helvetica" w:hAnsi="Helvetica"/>
-          <w:color w:val="444444"/>
-          <w:sz w:val="20"/>
-          <w:szCs w:val="20"/>
-          <w:shd w:val="clear" w:color="auto" w:fill="FFFFFF"/>
-        </w:rPr>
-        <w:t>öffne</w:t>
-      </w:r>
-      <w:proofErr w:type="spellEnd"/>
-      <w:r>
-        <w:rPr>
-          <w:rFonts w:ascii="Helvetica" w:hAnsi="Helvetica"/>
-          <w:color w:val="444444"/>
-          <w:sz w:val="20"/>
-          <w:szCs w:val="20"/>
-          <w:shd w:val="clear" w:color="auto" w:fill="FFFFFF"/>
-        </w:rPr>
-        <w:t xml:space="preserve"> und stehe einem </w:t>
-      </w:r>
-      <w:proofErr w:type="spellStart"/>
+        <w:t xml:space="preserve">ch gehe zur Tür, öffne und stehe einem </w:t>
+      </w:r>
       <w:r>
         <w:rPr>
           <w:rFonts w:ascii="Helvetica" w:hAnsi="Helvetica"/>
@@ -139,38 +94,15 @@
         </w:rPr>
         <w:t>Känguru</w:t>
       </w:r>
-      <w:proofErr w:type="spellEnd"/>
-      <w:r>
-        <w:rPr>
-          <w:rFonts w:ascii="Helvetica" w:hAnsi="Helvetica"/>
-          <w:color w:val="444444"/>
-          <w:sz w:val="20"/>
-          <w:szCs w:val="20"/>
-          <w:shd w:val="clear" w:color="auto" w:fill="FFFFFF"/>
-        </w:rPr>
-        <w:t xml:space="preserve"> </w:t>
-      </w:r>
-      <w:proofErr w:type="spellStart"/>
-      <w:r>
-        <w:rPr>
-          <w:rFonts w:ascii="Helvetica" w:hAnsi="Helvetica"/>
-          <w:color w:val="444444"/>
-          <w:sz w:val="20"/>
-          <w:szCs w:val="20"/>
-          <w:shd w:val="clear" w:color="auto" w:fill="FFFFFF"/>
-        </w:rPr>
-        <w:t>gegenüber</w:t>
-      </w:r>
-      <w:proofErr w:type="spellEnd"/>
-      <w:r>
-        <w:rPr>
-          <w:rFonts w:ascii="Helvetica" w:hAnsi="Helvetica"/>
-          <w:color w:val="444444"/>
-          <w:sz w:val="20"/>
-          <w:szCs w:val="20"/>
-          <w:shd w:val="clear" w:color="auto" w:fill="FFFFFF"/>
-        </w:rPr>
-        <w:t xml:space="preserve">. Ich blinzle, kucke hinter mich, schaue die Treppe runter, dann die </w:t>
+      <w:r>
+        <w:rPr>
+          <w:rFonts w:ascii="Helvetica" w:hAnsi="Helvetica"/>
+          <w:color w:val="444444"/>
+          <w:sz w:val="20"/>
+          <w:szCs w:val="20"/>
+          <w:shd w:val="clear" w:color="auto" w:fill="FFFFFF"/>
+        </w:rPr>
+        <w:t xml:space="preserve"> gegenüber. Ich blinzle, kucke hinter mich, schaue die Treppe runter, dann die </w:t>
       </w:r>
       <w:r>
         <w:rPr>
@@ -203,35 +135,7 @@
           <w:u w:val="single"/>
           <w:shd w:val="clear" w:color="auto" w:fill="FFFFFF"/>
         </w:rPr>
-        <w:t xml:space="preserve">Das </w:t>
-      </w:r>
-      <w:proofErr w:type="spellStart"/>
-      <w:r>
-        <w:rPr>
-          <w:rFonts w:ascii="Helvetica" w:hAnsi="Helvetica"/>
-          <w:i/>
-          <w:iCs/>
-          <w:color w:val="444444"/>
-          <w:sz w:val="20"/>
-          <w:szCs w:val="20"/>
-          <w:u w:val="single"/>
-          <w:shd w:val="clear" w:color="auto" w:fill="FFFFFF"/>
-        </w:rPr>
-        <w:t>Känguru</w:t>
-      </w:r>
-      <w:proofErr w:type="spellEnd"/>
-      <w:r>
-        <w:rPr>
-          <w:rFonts w:ascii="Helvetica" w:hAnsi="Helvetica"/>
-          <w:i/>
-          <w:iCs/>
-          <w:color w:val="444444"/>
-          <w:sz w:val="20"/>
-          <w:szCs w:val="20"/>
-          <w:u w:val="single"/>
-          <w:shd w:val="clear" w:color="auto" w:fill="FFFFFF"/>
-        </w:rPr>
-        <w:t xml:space="preserve"> ist immer noch da</w:t>
+        <w:t>Das Känguru ist immer noch da</w:t>
       </w:r>
       <w:r>
         <w:rPr>
@@ -247,76 +151,76 @@
     <w:p>
       <w:pPr>
         <w:rPr>
-          <w:rFonts w:ascii="Helvetica" w:hAnsi="Helvetica"/>
-          <w:color w:val="444444"/>
-          <w:sz w:val="20"/>
-          <w:szCs w:val="20"/>
-          <w:shd w:val="clear" w:color="auto" w:fill="FFFFFF"/>
+          <w:rStyle w:val="Hyperlink"/>
         </w:rPr>
       </w:pPr>
+      <w:r>
+        <w:rPr>
+          <w:rFonts w:ascii="Helvetica" w:hAnsi="Helvetica"/>
+          <w:color w:val="444444"/>
+          <w:sz w:val="20"/>
+          <w:szCs w:val="20"/>
+          <w:shd w:val="clear" w:color="auto" w:fill="FFFFFF"/>
+        </w:rPr>
+        <w:t>&lt;link(</w:t>
+      </w:r>
+      <w:r>
+        <w:rPr>
+          <w:rFonts w:ascii="Helvetica" w:hAnsi="Helvetica"/>
+          <w:color w:val="444444"/>
+          <w:sz w:val="20"/>
+          <w:szCs w:val="20"/>
+          <w:shd w:val="clear" w:color="auto" w:fill="FFFFFF"/>
+        </w:rPr>
+        <w:t>http://teamnamenotfound.great-site.net</w:t>
+      </w:r>
+      <w:r>
+        <w:rPr>
+          <w:rFonts w:ascii="Helvetica" w:hAnsi="Helvetica"/>
+          <w:color w:val="444444"/>
+          <w:sz w:val="20"/>
+          <w:szCs w:val="20"/>
+          <w:shd w:val="clear" w:color="auto" w:fill="FFFFFF"/>
+        </w:rPr>
+        <w:t>)Das ist</w:t>
+      </w:r>
+      <w:r>
+        <w:rPr>
+          <w:rFonts w:ascii="Helvetica" w:hAnsi="Helvetica"/>
+          <w:color w:val="444444"/>
+          <w:sz w:val="20"/>
+          <w:szCs w:val="20"/>
+          <w:shd w:val="clear" w:color="auto" w:fill="FFFFFF"/>
+        </w:rPr>
+        <w:t xml:space="preserve"> jetzt ein Link&gt;</w:t>
+      </w:r>
     </w:p>
     <w:p>
       <w:pPr>
         <w:rPr>
-          <w:rStyle w:val="Hyperlink"/>
+          <w:u w:val="single"/>
+          <w:lang w:val="en-US"/>
         </w:rPr>
       </w:pPr>
-      <w:hyperlink r:id="rId4" w:history="1">
-        <w:r>
-          <w:rPr>
-            <w:rStyle w:val="Hyperlink"/>
-          </w:rPr>
-          <w:t>https://python-docx.readthedocs.io/en/latest/</w:t>
-        </w:r>
-      </w:hyperlink>
+      <w:r>
+        <w:rPr>
+          <w:u w:val="single"/>
+          <w:lang w:val="en-US"/>
+        </w:rPr>
+        <w:t>This is a test headline:</w:t>
+      </w:r>
     </w:p>
     <w:p>
       <w:pPr>
         <w:rPr>
-          <w:rStyle w:val="Hyperlink"/>
+          <w:lang w:val="en-US"/>
         </w:rPr>
       </w:pPr>
-    </w:p>
-    <w:p>
-      <w:pPr>
-        <w:rPr>
-          <w:u w:val="single"/>
+      <w:r>
+        <w:rPr>
           <w:lang w:val="en-US"/>
         </w:rPr>
-      </w:pPr>
-      <w:r>
-        <w:rPr>
-          <w:u w:val="single"/>
-          <w:lang w:val="en-US"/>
-        </w:rPr>
-        <w:t>This is a test headline:</w:t>
-      </w:r>
-    </w:p>
-    <w:p>
-      <w:pPr>
-        <w:rPr>
-          <w:lang w:val="en-US"/>
-        </w:rPr>
-      </w:pPr>
-      <w:r>
-        <w:rPr>
-          <w:lang w:val="en-US"/>
-        </w:rPr>
-        <w:t xml:space="preserve">When I wrote this paragraph, I wanted it to have an own headline. So that's what I gave it – Now I'm brainstorming how I'm </w:t>
-      </w:r>
-      <w:proofErr w:type="spellStart"/>
-      <w:r>
-        <w:rPr>
-          <w:lang w:val="en-US"/>
-        </w:rPr>
-        <w:t>gonna</w:t>
-      </w:r>
-      <w:proofErr w:type="spellEnd"/>
-      <w:r>
-        <w:rPr>
-          <w:lang w:val="en-US"/>
-        </w:rPr>
-        <w:t xml:space="preserve"> deal with images, unordered lists and all that stuff. Converting docx to html is a lot of work indeed…</w:t>
+        <w:t>When I wrote this paragraph, I wanted it to have an own headline. So that's what I gave it – Now I'm brainstorming how I'm gonna deal with images, unordered lists and all that stuff. Converting docx to html is a lot of work indeed…</w:t>
       </w:r>
     </w:p>
     <w:sectPr>

</xml_diff>

<commit_message>
reworked tag database to n:m relation
</commit_message>
<xml_diff>
--- a/test.docx
+++ b/test.docx
@@ -3,28 +3,6 @@
 <w:document xmlns:wpc="http://schemas.microsoft.com/office/word/2010/wordprocessingCanvas" xmlns:cx="http://schemas.microsoft.com/office/drawing/2014/chartex" xmlns:cx1="http://schemas.microsoft.com/office/drawing/2015/9/8/chartex" xmlns:cx2="http://schemas.microsoft.com/office/drawing/2015/10/21/chartex" xmlns:cx3="http://schemas.microsoft.com/office/drawing/2016/5/9/chartex" xmlns:cx4="http://schemas.microsoft.com/office/drawing/2016/5/10/chartex" xmlns:cx5="http://schemas.microsoft.com/office/drawing/2016/5/11/chartex" xmlns:cx6="http://schemas.microsoft.com/office/drawing/2016/5/12/chartex" xmlns:cx7="http://schemas.microsoft.com/office/drawing/2016/5/13/chartex" xmlns:cx8="http://schemas.microsoft.com/office/drawing/2016/5/14/chartex" xmlns:mc="http://schemas.openxmlformats.org/markup-compatibility/2006" xmlns:aink="http://schemas.microsoft.com/office/drawing/2016/ink" xmlns:am3d="http://schemas.microsoft.com/office/drawing/2017/model3d" xmlns:o="urn:schemas-microsoft-com:office:office" xmlns:r="http://schemas.openxmlformats.org/officeDocument/2006/relationships" xmlns:m="http://schemas.openxmlformats.org/officeDocument/2006/math" xmlns:v="urn:schemas-microsoft-com:vml" xmlns:wp14="http://schemas.microsoft.com/office/word/2010/wordprocessingDrawing" xmlns:wp="http://schemas.openxmlformats.org/drawingml/2006/wordprocessingDrawing" xmlns:w10="urn:schemas-microsoft-com:office:word" xmlns:w="http://schemas.openxmlformats.org/wordprocessingml/2006/main" xmlns:w14="http://schemas.microsoft.com/office/word/2010/wordml" xmlns:w15="http://schemas.microsoft.com/office/word/2012/wordml" xmlns:w16cex="http://schemas.microsoft.com/office/word/2018/wordml/cex" xmlns:w16cid="http://schemas.microsoft.com/office/word/2016/wordml/cid" xmlns:w16="http://schemas.microsoft.com/office/word/2018/wordml" xmlns:w16sdtdh="http://schemas.microsoft.com/office/word/2020/wordml/sdtdatahash" xmlns:w16se="http://schemas.microsoft.com/office/word/2015/wordml/symex" xmlns:wpg="http://schemas.microsoft.com/office/word/2010/wordprocessingGroup" xmlns:wpi="http://schemas.microsoft.com/office/word/2010/wordprocessingInk" xmlns:wne="http://schemas.microsoft.com/office/word/2006/wordml" xmlns:wps="http://schemas.microsoft.com/office/word/2010/wordprocessingShape" mc:Ignorable="w14 w15 w16se w16cid w16 w16cex w16sdtdh wp14">
   <w:body>
     <w:p>
-      <w:pPr>
-        <w:jc w:val="center"/>
-        <w:rPr>
-          <w:rFonts w:ascii="Consolas" w:hAnsi="Consolas"/>
-          <w:color w:val="FF0000"/>
-          <w:sz w:val="64"/>
-          <w:szCs w:val="64"/>
-          <w:u w:val="single"/>
-        </w:rPr>
-      </w:pPr>
-      <w:r>
-        <w:rPr>
-          <w:rFonts w:ascii="Consolas" w:hAnsi="Consolas"/>
-          <w:color w:val="FF0000"/>
-          <w:sz w:val="64"/>
-          <w:szCs w:val="64"/>
-          <w:u w:val="single"/>
-        </w:rPr>
-        <w:t>HELLO WORLD</w:t>
-      </w:r>
-    </w:p>
-    <w:p>
       <w:r>
         <w:t xml:space="preserve">Am Anfang wurde das Universum erschaffen. Das machte </w:t>
       </w:r>
@@ -162,27 +140,7 @@
           <w:szCs w:val="20"/>
           <w:shd w:val="clear" w:color="auto" w:fill="FFFFFF"/>
         </w:rPr>
-        <w:t>&lt;link(</w:t>
-      </w:r>
-      <w:r>
-        <w:rPr>
-          <w:rFonts w:ascii="Helvetica" w:hAnsi="Helvetica"/>
-          <w:color w:val="444444"/>
-          <w:sz w:val="20"/>
-          <w:szCs w:val="20"/>
-          <w:shd w:val="clear" w:color="auto" w:fill="FFFFFF"/>
-        </w:rPr>
-        <w:t>http://teamnamenotfound.great-site.net</w:t>
-      </w:r>
-      <w:r>
-        <w:rPr>
-          <w:rFonts w:ascii="Helvetica" w:hAnsi="Helvetica"/>
-          <w:color w:val="444444"/>
-          <w:sz w:val="20"/>
-          <w:szCs w:val="20"/>
-          <w:shd w:val="clear" w:color="auto" w:fill="FFFFFF"/>
-        </w:rPr>
-        <w:t>)Das ist</w:t>
+        <w:t>&lt;link(http://teamnamenotfound.great-site.net)Das ist</w:t>
       </w:r>
       <w:r>
         <w:rPr>

</xml_diff>

<commit_message>
added links to tag overview from article
accidentally deleted this so I wanted to back it up xd
</commit_message>
<xml_diff>
--- a/test.docx
+++ b/test.docx
@@ -58,8 +58,53 @@
           <w:szCs w:val="20"/>
           <w:shd w:val="clear" w:color="auto" w:fill="FFFFFF"/>
         </w:rPr>
-        <w:t xml:space="preserve">ch gehe zur Tür, öffne und stehe einem </w:t>
-      </w:r>
+        <w:t xml:space="preserve">ch gehe zur </w:t>
+      </w:r>
+      <w:proofErr w:type="spellStart"/>
+      <w:r>
+        <w:rPr>
+          <w:rFonts w:ascii="Helvetica" w:hAnsi="Helvetica"/>
+          <w:color w:val="444444"/>
+          <w:sz w:val="20"/>
+          <w:szCs w:val="20"/>
+          <w:shd w:val="clear" w:color="auto" w:fill="FFFFFF"/>
+        </w:rPr>
+        <w:t>Tür</w:t>
+      </w:r>
+      <w:proofErr w:type="spellEnd"/>
+      <w:r>
+        <w:rPr>
+          <w:rFonts w:ascii="Helvetica" w:hAnsi="Helvetica"/>
+          <w:color w:val="444444"/>
+          <w:sz w:val="20"/>
+          <w:szCs w:val="20"/>
+          <w:shd w:val="clear" w:color="auto" w:fill="FFFFFF"/>
+        </w:rPr>
+        <w:t xml:space="preserve">, </w:t>
+      </w:r>
+      <w:proofErr w:type="spellStart"/>
+      <w:r>
+        <w:rPr>
+          <w:rFonts w:ascii="Helvetica" w:hAnsi="Helvetica"/>
+          <w:color w:val="444444"/>
+          <w:sz w:val="20"/>
+          <w:szCs w:val="20"/>
+          <w:shd w:val="clear" w:color="auto" w:fill="FFFFFF"/>
+        </w:rPr>
+        <w:t>öffne</w:t>
+      </w:r>
+      <w:proofErr w:type="spellEnd"/>
+      <w:r>
+        <w:rPr>
+          <w:rFonts w:ascii="Helvetica" w:hAnsi="Helvetica"/>
+          <w:color w:val="444444"/>
+          <w:sz w:val="20"/>
+          <w:szCs w:val="20"/>
+          <w:shd w:val="clear" w:color="auto" w:fill="FFFFFF"/>
+        </w:rPr>
+        <w:t xml:space="preserve"> und stehe einem </w:t>
+      </w:r>
+      <w:proofErr w:type="spellStart"/>
       <w:r>
         <w:rPr>
           <w:rFonts w:ascii="Helvetica" w:hAnsi="Helvetica"/>
@@ -72,15 +117,38 @@
         </w:rPr>
         <w:t>Känguru</w:t>
       </w:r>
-      <w:r>
-        <w:rPr>
-          <w:rFonts w:ascii="Helvetica" w:hAnsi="Helvetica"/>
-          <w:color w:val="444444"/>
-          <w:sz w:val="20"/>
-          <w:szCs w:val="20"/>
-          <w:shd w:val="clear" w:color="auto" w:fill="FFFFFF"/>
-        </w:rPr>
-        <w:t xml:space="preserve"> gegenüber. Ich blinzle, kucke hinter mich, schaue die Treppe runter, dann die </w:t>
+      <w:proofErr w:type="spellEnd"/>
+      <w:r>
+        <w:rPr>
+          <w:rFonts w:ascii="Helvetica" w:hAnsi="Helvetica"/>
+          <w:color w:val="444444"/>
+          <w:sz w:val="20"/>
+          <w:szCs w:val="20"/>
+          <w:shd w:val="clear" w:color="auto" w:fill="FFFFFF"/>
+        </w:rPr>
+        <w:t xml:space="preserve"> </w:t>
+      </w:r>
+      <w:proofErr w:type="spellStart"/>
+      <w:r>
+        <w:rPr>
+          <w:rFonts w:ascii="Helvetica" w:hAnsi="Helvetica"/>
+          <w:color w:val="444444"/>
+          <w:sz w:val="20"/>
+          <w:szCs w:val="20"/>
+          <w:shd w:val="clear" w:color="auto" w:fill="FFFFFF"/>
+        </w:rPr>
+        <w:t>gegenüber</w:t>
+      </w:r>
+      <w:proofErr w:type="spellEnd"/>
+      <w:r>
+        <w:rPr>
+          <w:rFonts w:ascii="Helvetica" w:hAnsi="Helvetica"/>
+          <w:color w:val="444444"/>
+          <w:sz w:val="20"/>
+          <w:szCs w:val="20"/>
+          <w:shd w:val="clear" w:color="auto" w:fill="FFFFFF"/>
+        </w:rPr>
+        <w:t xml:space="preserve">. Ich blinzle, kucke hinter mich, schaue die Treppe runter, dann die </w:t>
       </w:r>
       <w:r>
         <w:rPr>
@@ -113,7 +181,35 @@
           <w:u w:val="single"/>
           <w:shd w:val="clear" w:color="auto" w:fill="FFFFFF"/>
         </w:rPr>
-        <w:t>Das Känguru ist immer noch da</w:t>
+        <w:t xml:space="preserve">Das </w:t>
+      </w:r>
+      <w:proofErr w:type="spellStart"/>
+      <w:r>
+        <w:rPr>
+          <w:rFonts w:ascii="Helvetica" w:hAnsi="Helvetica"/>
+          <w:i/>
+          <w:iCs/>
+          <w:color w:val="444444"/>
+          <w:sz w:val="20"/>
+          <w:szCs w:val="20"/>
+          <w:u w:val="single"/>
+          <w:shd w:val="clear" w:color="auto" w:fill="FFFFFF"/>
+        </w:rPr>
+        <w:t>Känguru</w:t>
+      </w:r>
+      <w:proofErr w:type="spellEnd"/>
+      <w:r>
+        <w:rPr>
+          <w:rFonts w:ascii="Helvetica" w:hAnsi="Helvetica"/>
+          <w:i/>
+          <w:iCs/>
+          <w:color w:val="444444"/>
+          <w:sz w:val="20"/>
+          <w:szCs w:val="20"/>
+          <w:u w:val="single"/>
+          <w:shd w:val="clear" w:color="auto" w:fill="FFFFFF"/>
+        </w:rPr>
+        <w:t xml:space="preserve"> ist immer noch da</w:t>
       </w:r>
       <w:r>
         <w:rPr>
@@ -129,7 +225,8 @@
     <w:p>
       <w:pPr>
         <w:rPr>
-          <w:rStyle w:val="Hyperlink"/>
+          <w:color w:val="0563C1" w:themeColor="hyperlink"/>
+          <w:u w:val="single"/>
         </w:rPr>
       </w:pPr>
       <w:r>
@@ -140,7 +237,29 @@
           <w:szCs w:val="20"/>
           <w:shd w:val="clear" w:color="auto" w:fill="FFFFFF"/>
         </w:rPr>
-        <w:t>&lt;link(http://teamnamenotfound.great-site.net)Das ist</w:t>
+        <w:t>&lt;</w:t>
+      </w:r>
+      <w:proofErr w:type="gramStart"/>
+      <w:r>
+        <w:rPr>
+          <w:rFonts w:ascii="Helvetica" w:hAnsi="Helvetica"/>
+          <w:color w:val="444444"/>
+          <w:sz w:val="20"/>
+          <w:szCs w:val="20"/>
+          <w:shd w:val="clear" w:color="auto" w:fill="FFFFFF"/>
+        </w:rPr>
+        <w:t>link(</w:t>
+      </w:r>
+      <w:proofErr w:type="gramEnd"/>
+      <w:r>
+        <w:rPr>
+          <w:rFonts w:ascii="Helvetica" w:hAnsi="Helvetica"/>
+          <w:color w:val="444444"/>
+          <w:sz w:val="20"/>
+          <w:szCs w:val="20"/>
+          <w:shd w:val="clear" w:color="auto" w:fill="FFFFFF"/>
+        </w:rPr>
+        <w:t>http://teamnamenotfound.great-site.net)Das ist</w:t>
       </w:r>
       <w:r>
         <w:rPr>
@@ -151,34 +270,6 @@
           <w:shd w:val="clear" w:color="auto" w:fill="FFFFFF"/>
         </w:rPr>
         <w:t xml:space="preserve"> jetzt ein Link&gt;</w:t>
-      </w:r>
-    </w:p>
-    <w:p>
-      <w:pPr>
-        <w:rPr>
-          <w:u w:val="single"/>
-          <w:lang w:val="en-US"/>
-        </w:rPr>
-      </w:pPr>
-      <w:r>
-        <w:rPr>
-          <w:u w:val="single"/>
-          <w:lang w:val="en-US"/>
-        </w:rPr>
-        <w:t>This is a test headline:</w:t>
-      </w:r>
-    </w:p>
-    <w:p>
-      <w:pPr>
-        <w:rPr>
-          <w:lang w:val="en-US"/>
-        </w:rPr>
-      </w:pPr>
-      <w:r>
-        <w:rPr>
-          <w:lang w:val="en-US"/>
-        </w:rPr>
-        <w:t>When I wrote this paragraph, I wanted it to have an own headline. So that's what I gave it – Now I'm brainstorming how I'm gonna deal with images, unordered lists and all that stuff. Converting docx to html is a lot of work indeed…</w:t>
       </w:r>
     </w:p>
     <w:sectPr>

</xml_diff>